<commit_message>
them thong tin 5 san pham Crumpler
</commit_message>
<xml_diff>
--- a/1412637/[form]chitetsanpham.docx
+++ b/1412637/[form]chitetsanpham.docx
@@ -60,10 +60,17 @@
     </w:p>
     <w:p>
       <w:pPr>
-        <w:rPr>
-          <w:lang w:val="vi-VN"/>
+        <w:shd w:val="clear" w:color="auto" w:fill="FFFFFF"/>
+        <w:rPr>
+          <w:rFonts w:ascii="Arial" w:eastAsia="Times New Roman" w:hAnsi="Arial" w:cs="Arial"/>
+          <w:noProof w:val="0"/>
+          <w:color w:val="505050"/>
+          <w:sz w:val="20"/>
+          <w:szCs w:val="20"/>
         </w:rPr>
       </w:pPr>
+      <w:bookmarkStart w:id="0" w:name="_GoBack"/>
+      <w:bookmarkEnd w:id="0"/>
     </w:p>
     <w:p>
       <w:pPr>
@@ -85,8 +92,6 @@
           <w:lang w:val="vi-VN"/>
         </w:rPr>
       </w:pPr>
-      <w:bookmarkStart w:id="0" w:name="_GoBack"/>
-      <w:bookmarkEnd w:id="0"/>
     </w:p>
     <w:sectPr>
       <w:pgSz w:w="11900" w:h="16840"/>
@@ -555,6 +560,21 @@
       <w:szCs w:val="32"/>
     </w:rPr>
   </w:style>
+  <w:style w:type="paragraph" w:styleId="NormalWeb">
+    <w:name w:val="Normal (Web)"/>
+    <w:basedOn w:val="Normal"/>
+    <w:uiPriority w:val="99"/>
+    <w:semiHidden/>
+    <w:unhideWhenUsed/>
+    <w:rsid w:val="001E2A70"/>
+    <w:pPr>
+      <w:spacing w:before="100" w:beforeAutospacing="1" w:after="100" w:afterAutospacing="1"/>
+    </w:pPr>
+    <w:rPr>
+      <w:rFonts w:ascii="Times New Roman" w:eastAsia="Times New Roman" w:hAnsi="Times New Roman" w:cs="Times New Roman"/>
+      <w:noProof w:val="0"/>
+    </w:rPr>
+  </w:style>
 </w:styles>
 </file>
 

</xml_diff>